<commit_message>
20190508 更新小米 MIX 3 5G 代号
</commit_message>
<xml_diff>
--- a/docs/小米手机型号汇总.docx
+++ b/docs/小米手机型号汇总.docx
@@ -43,7 +43,7 @@
           <w:sz w:val="32"/>
           <w:szCs w:val="32"/>
         </w:rPr>
-        <w:t>201904</w:t>
+        <w:t>20190</w:t>
       </w:r>
       <w:r>
         <w:rPr>
@@ -53,7 +53,7 @@
           <w:sz w:val="32"/>
           <w:szCs w:val="32"/>
         </w:rPr>
-        <w:t>23</w:t>
+        <w:t>508</w:t>
       </w:r>
     </w:p>
     <w:p>
@@ -4467,7 +4467,7 @@
         <w:shd w:val="clear" w:color="auto" w:fill="FFFFFF"/>
         <w:spacing w:before="100" w:after="100"/>
         <w:rPr>
-          <w:rFonts w:ascii="宋体" w:eastAsia="宋体" w:hAnsi="宋体" w:cs="Arial" w:hint="eastAsia"/>
+          <w:rFonts w:ascii="宋体" w:eastAsia="宋体" w:hAnsi="宋体" w:cs="Arial"/>
           <w:b/>
           <w:color w:val="333333"/>
           <w:shd w:val="clear" w:color="auto" w:fill="FFFFFF"/>
@@ -4480,73 +4480,12 @@
           <w:color w:val="333333"/>
           <w:shd w:val="clear" w:color="auto" w:fill="FFFFFF"/>
         </w:rPr>
-        <w:t>[E5G] 小米 MIX 3 5G:</w:t>
-      </w:r>
-    </w:p>
-    <w:p>
-      <w:pPr>
-        <w:pStyle w:val="a3"/>
-        <w:widowControl/>
-        <w:shd w:val="clear" w:color="auto" w:fill="FFFFFF"/>
-        <w:spacing w:before="100" w:after="100"/>
-        <w:rPr>
-          <w:rFonts w:ascii="宋体" w:eastAsia="宋体" w:hAnsi="宋体" w:cs="Arial" w:hint="eastAsia"/>
-          <w:color w:val="333333"/>
-          <w:shd w:val="clear" w:color="auto" w:fill="FFFFFF"/>
-        </w:rPr>
-      </w:pPr>
-      <w:r>
-        <w:rPr>
-          <w:rFonts w:ascii="宋体" w:eastAsia="宋体" w:hAnsi="宋体" w:cs="Arial" w:hint="eastAsia"/>
-          <w:color w:val="333333"/>
-          <w:shd w:val="clear" w:color="auto" w:fill="FFFFFF"/>
-        </w:rPr>
-        <w:t>M1810E5GG: 小米 MIX 3 5G 国际版</w:t>
-      </w:r>
-    </w:p>
-    <w:p>
-      <w:pPr>
-        <w:pStyle w:val="a3"/>
-        <w:widowControl/>
-        <w:shd w:val="clear" w:color="auto" w:fill="FFFFFF"/>
-        <w:spacing w:before="100" w:after="100"/>
-        <w:rPr>
-          <w:rFonts w:ascii="宋体" w:eastAsia="宋体" w:hAnsi="宋体" w:cs="Arial"/>
-          <w:color w:val="333333"/>
-        </w:rPr>
-      </w:pPr>
-      <w:r>
-        <w:rPr>
-          <w:rStyle w:val="a4"/>
-          <w:rFonts w:ascii="宋体" w:eastAsia="宋体" w:hAnsi="宋体" w:cs="Arial"/>
-          <w:color w:val="333333"/>
-          <w:shd w:val="clear" w:color="auto" w:fill="FFFFFF"/>
-        </w:rPr>
-        <w:t>[B3] 小米 Max (hydrogen):</w:t>
-      </w:r>
-    </w:p>
-    <w:p>
-      <w:pPr>
-        <w:pStyle w:val="a3"/>
-        <w:widowControl/>
-        <w:shd w:val="clear" w:color="auto" w:fill="FFFFFF"/>
-        <w:spacing w:before="100" w:after="100"/>
-        <w:rPr>
-          <w:rFonts w:ascii="宋体" w:eastAsia="宋体" w:hAnsi="宋体" w:cs="Arial"/>
-          <w:color w:val="333333"/>
-        </w:rPr>
-      </w:pPr>
-      <w:r>
-        <w:rPr>
-          <w:rFonts w:ascii="宋体" w:eastAsia="宋体" w:hAnsi="宋体" w:cs="Arial"/>
-          <w:color w:val="333333"/>
-          <w:shd w:val="clear" w:color="auto" w:fill="FFFFFF"/>
-        </w:rPr>
-        <w:t>2016001: 小米 Max</w:t>
-      </w:r>
-      <w:r>
-        <w:rPr>
-          <w:rFonts w:ascii="宋体" w:eastAsia="宋体" w:hAnsi="宋体" w:cs="Arial"/>
+        <w:t>[E5G] 小米 MIX 3 5G</w:t>
+      </w:r>
+      <w:r>
+        <w:rPr>
+          <w:rFonts w:ascii="宋体" w:eastAsia="宋体" w:hAnsi="宋体" w:cs="Arial"/>
+          <w:b/>
           <w:color w:val="333333"/>
           <w:shd w:val="clear" w:color="auto" w:fill="FFFFFF"/>
         </w:rPr>
@@ -4555,65 +4494,162 @@
       <w:r>
         <w:rPr>
           <w:rFonts w:ascii="宋体" w:eastAsia="宋体" w:hAnsi="宋体" w:cs="Arial"/>
-          <w:color w:val="333333"/>
-          <w:shd w:val="clear" w:color="auto" w:fill="FFFFFF"/>
-        </w:rPr>
-        <w:t>标准版</w:t>
-      </w:r>
-      <w:r>
-        <w:rPr>
-          <w:rFonts w:ascii="宋体" w:eastAsia="宋体" w:hAnsi="宋体" w:cs="Arial" w:hint="eastAsia"/>
-          <w:color w:val="333333"/>
-          <w:shd w:val="clear" w:color="auto" w:fill="FFFFFF"/>
-        </w:rPr>
-        <w:t xml:space="preserve"> 全网通版</w:t>
-      </w:r>
-    </w:p>
-    <w:p>
-      <w:pPr>
-        <w:pStyle w:val="a3"/>
-        <w:widowControl/>
-        <w:shd w:val="clear" w:color="auto" w:fill="FFFFFF"/>
-        <w:spacing w:before="100" w:after="100"/>
-        <w:rPr>
-          <w:rFonts w:ascii="宋体" w:eastAsia="宋体" w:hAnsi="宋体" w:cs="Arial"/>
-          <w:color w:val="333333"/>
-        </w:rPr>
-      </w:pPr>
-      <w:r>
-        <w:rPr>
-          <w:rFonts w:ascii="宋体" w:eastAsia="宋体" w:hAnsi="宋体" w:cs="Arial"/>
-          <w:color w:val="333333"/>
-          <w:shd w:val="clear" w:color="auto" w:fill="FFFFFF"/>
-        </w:rPr>
-        <w:t>2016002: 小米 Max</w:t>
-      </w:r>
-      <w:r>
-        <w:rPr>
-          <w:rFonts w:ascii="宋体" w:eastAsia="宋体" w:hAnsi="宋体" w:cs="Arial"/>
-          <w:color w:val="333333"/>
-          <w:shd w:val="clear" w:color="auto" w:fill="FFFFFF"/>
-        </w:rPr>
-        <w:t xml:space="preserve"> </w:t>
-      </w:r>
-      <w:r>
-        <w:rPr>
-          <w:rFonts w:ascii="宋体" w:eastAsia="宋体" w:hAnsi="宋体" w:cs="Arial"/>
-          <w:color w:val="333333"/>
-          <w:shd w:val="clear" w:color="auto" w:fill="FFFFFF"/>
-        </w:rPr>
-        <w:t>标准版</w:t>
-      </w:r>
-      <w:r>
-        <w:rPr>
-          <w:rFonts w:ascii="宋体" w:eastAsia="宋体" w:hAnsi="宋体" w:cs="Arial" w:hint="eastAsia"/>
-          <w:color w:val="333333"/>
-          <w:shd w:val="clear" w:color="auto" w:fill="FFFFFF"/>
-        </w:rPr>
-        <w:t xml:space="preserve"> 国际版</w:t>
+          <w:b/>
+          <w:color w:val="333333"/>
+          <w:shd w:val="clear" w:color="auto" w:fill="FFFFFF"/>
+        </w:rPr>
+        <w:t>(</w:t>
       </w:r>
       <w:bookmarkStart w:id="1" w:name="_GoBack"/>
       <w:bookmarkEnd w:id="1"/>
+      <w:r>
+        <w:rPr>
+          <w:rFonts w:ascii="宋体" w:eastAsia="宋体" w:hAnsi="宋体" w:cs="Arial"/>
+          <w:b/>
+          <w:color w:val="333333"/>
+          <w:shd w:val="clear" w:color="auto" w:fill="FFFFFF"/>
+        </w:rPr>
+        <w:t>andromeda)</w:t>
+      </w:r>
+      <w:r>
+        <w:rPr>
+          <w:rFonts w:ascii="宋体" w:eastAsia="宋体" w:hAnsi="宋体" w:cs="Arial" w:hint="eastAsia"/>
+          <w:b/>
+          <w:color w:val="333333"/>
+          <w:shd w:val="clear" w:color="auto" w:fill="FFFFFF"/>
+        </w:rPr>
+        <w:t>:</w:t>
+      </w:r>
+    </w:p>
+    <w:p>
+      <w:pPr>
+        <w:pStyle w:val="a3"/>
+        <w:widowControl/>
+        <w:shd w:val="clear" w:color="auto" w:fill="FFFFFF"/>
+        <w:spacing w:before="100" w:after="100"/>
+        <w:rPr>
+          <w:rFonts w:ascii="宋体" w:eastAsia="宋体" w:hAnsi="宋体" w:cs="Arial"/>
+          <w:color w:val="333333"/>
+          <w:shd w:val="clear" w:color="auto" w:fill="FFFFFF"/>
+        </w:rPr>
+      </w:pPr>
+      <w:r>
+        <w:rPr>
+          <w:rFonts w:ascii="宋体" w:eastAsia="宋体" w:hAnsi="宋体" w:cs="Arial" w:hint="eastAsia"/>
+          <w:color w:val="333333"/>
+          <w:shd w:val="clear" w:color="auto" w:fill="FFFFFF"/>
+        </w:rPr>
+        <w:t>M1810E5GG: 小米 MIX 3 5G 国际版</w:t>
+      </w:r>
+    </w:p>
+    <w:p>
+      <w:pPr>
+        <w:pStyle w:val="a3"/>
+        <w:widowControl/>
+        <w:shd w:val="clear" w:color="auto" w:fill="FFFFFF"/>
+        <w:spacing w:before="100" w:after="100"/>
+        <w:rPr>
+          <w:rFonts w:ascii="宋体" w:eastAsia="宋体" w:hAnsi="宋体" w:cs="Arial"/>
+          <w:color w:val="333333"/>
+        </w:rPr>
+      </w:pPr>
+      <w:r>
+        <w:rPr>
+          <w:rStyle w:val="a4"/>
+          <w:rFonts w:ascii="宋体" w:eastAsia="宋体" w:hAnsi="宋体" w:cs="Arial"/>
+          <w:color w:val="333333"/>
+          <w:shd w:val="clear" w:color="auto" w:fill="FFFFFF"/>
+        </w:rPr>
+        <w:t>[B3] 小米 Max (hydrogen):</w:t>
+      </w:r>
+    </w:p>
+    <w:p>
+      <w:pPr>
+        <w:pStyle w:val="a3"/>
+        <w:widowControl/>
+        <w:shd w:val="clear" w:color="auto" w:fill="FFFFFF"/>
+        <w:spacing w:before="100" w:after="100"/>
+        <w:rPr>
+          <w:rFonts w:ascii="宋体" w:eastAsia="宋体" w:hAnsi="宋体" w:cs="Arial"/>
+          <w:color w:val="333333"/>
+        </w:rPr>
+      </w:pPr>
+      <w:r>
+        <w:rPr>
+          <w:rFonts w:ascii="宋体" w:eastAsia="宋体" w:hAnsi="宋体" w:cs="Arial"/>
+          <w:color w:val="333333"/>
+          <w:shd w:val="clear" w:color="auto" w:fill="FFFFFF"/>
+        </w:rPr>
+        <w:t>2016001: 小米 Max</w:t>
+      </w:r>
+      <w:r>
+        <w:rPr>
+          <w:rFonts w:ascii="宋体" w:eastAsia="宋体" w:hAnsi="宋体" w:cs="Arial"/>
+          <w:color w:val="333333"/>
+          <w:shd w:val="clear" w:color="auto" w:fill="FFFFFF"/>
+        </w:rPr>
+        <w:t xml:space="preserve"> </w:t>
+      </w:r>
+      <w:r>
+        <w:rPr>
+          <w:rFonts w:ascii="宋体" w:eastAsia="宋体" w:hAnsi="宋体" w:cs="Arial"/>
+          <w:color w:val="333333"/>
+          <w:shd w:val="clear" w:color="auto" w:fill="FFFFFF"/>
+        </w:rPr>
+        <w:t>标准版</w:t>
+      </w:r>
+      <w:r>
+        <w:rPr>
+          <w:rFonts w:ascii="宋体" w:eastAsia="宋体" w:hAnsi="宋体" w:cs="Arial" w:hint="eastAsia"/>
+          <w:color w:val="333333"/>
+          <w:shd w:val="clear" w:color="auto" w:fill="FFFFFF"/>
+        </w:rPr>
+        <w:t xml:space="preserve"> 全网通版</w:t>
+      </w:r>
+    </w:p>
+    <w:p>
+      <w:pPr>
+        <w:pStyle w:val="a3"/>
+        <w:widowControl/>
+        <w:shd w:val="clear" w:color="auto" w:fill="FFFFFF"/>
+        <w:spacing w:before="100" w:after="100"/>
+        <w:rPr>
+          <w:rFonts w:ascii="宋体" w:eastAsia="宋体" w:hAnsi="宋体" w:cs="Arial"/>
+          <w:color w:val="333333"/>
+        </w:rPr>
+      </w:pPr>
+      <w:r>
+        <w:rPr>
+          <w:rFonts w:ascii="宋体" w:eastAsia="宋体" w:hAnsi="宋体" w:cs="Arial"/>
+          <w:color w:val="333333"/>
+          <w:shd w:val="clear" w:color="auto" w:fill="FFFFFF"/>
+        </w:rPr>
+        <w:t>2016002: 小米 Max</w:t>
+      </w:r>
+      <w:r>
+        <w:rPr>
+          <w:rFonts w:ascii="宋体" w:eastAsia="宋体" w:hAnsi="宋体" w:cs="Arial"/>
+          <w:color w:val="333333"/>
+          <w:shd w:val="clear" w:color="auto" w:fill="FFFFFF"/>
+        </w:rPr>
+        <w:t xml:space="preserve"> </w:t>
+      </w:r>
+      <w:r>
+        <w:rPr>
+          <w:rFonts w:ascii="宋体" w:eastAsia="宋体" w:hAnsi="宋体" w:cs="Arial"/>
+          <w:color w:val="333333"/>
+          <w:shd w:val="clear" w:color="auto" w:fill="FFFFFF"/>
+        </w:rPr>
+        <w:t>标准版</w:t>
+      </w:r>
+      <w:r>
+        <w:rPr>
+          <w:rFonts w:ascii="宋体" w:eastAsia="宋体" w:hAnsi="宋体" w:cs="Arial" w:hint="eastAsia"/>
+          <w:color w:val="333333"/>
+          <w:shd w:val="clear" w:color="auto" w:fill="FFFFFF"/>
+        </w:rPr>
+        <w:t xml:space="preserve"> 国际版</w:t>
+      </w:r>
     </w:p>
     <w:p>
       <w:pPr>

</xml_diff>

<commit_message>
20190527 新增 Redmi Note 7S 印度版
</commit_message>
<xml_diff>
--- a/docs/小米手机型号汇总.docx
+++ b/docs/小米手机型号汇总.docx
@@ -10650,6 +10650,24 @@
           <w:color w:val="333333"/>
           <w:shd w:val="clear" w:color="auto" w:fill="FFFFFF"/>
         </w:rPr>
+        <w:t>/</w:t>
+      </w:r>
+      <w:r>
+        <w:rPr>
+          <w:rFonts w:ascii="宋体" w:eastAsia="宋体" w:hAnsi="宋体" w:cs="Arial"/>
+          <w:b/>
+          <w:color w:val="333333"/>
+          <w:shd w:val="clear" w:color="auto" w:fill="FFFFFF"/>
+        </w:rPr>
+        <w:t xml:space="preserve"> Redmi Note 7S </w:t>
+      </w:r>
+      <w:r>
+        <w:rPr>
+          <w:rFonts w:ascii="宋体" w:eastAsia="宋体" w:hAnsi="宋体" w:cs="Arial" w:hint="eastAsia"/>
+          <w:b/>
+          <w:color w:val="333333"/>
+          <w:shd w:val="clear" w:color="auto" w:fill="FFFFFF"/>
+        </w:rPr>
         <w:t>(</w:t>
       </w:r>
       <w:r>
@@ -10950,6 +10968,8 @@
         </w:rPr>
         <w:t>联通电信定制版</w:t>
       </w:r>
+      <w:bookmarkStart w:id="1" w:name="_GoBack"/>
+      <w:bookmarkEnd w:id="1"/>
     </w:p>
     <w:p>
       <w:pPr>
@@ -11095,6 +11115,22 @@
           <w:shd w:val="clear" w:color="auto" w:fill="FFFFFF"/>
         </w:rPr>
         <w:t xml:space="preserve"> 7 </w:t>
+      </w:r>
+      <w:r>
+        <w:rPr>
+          <w:rFonts w:ascii="宋体" w:eastAsia="宋体" w:hAnsi="宋体" w:cs="Arial" w:hint="eastAsia"/>
+          <w:color w:val="333333"/>
+          <w:shd w:val="clear" w:color="auto" w:fill="FFFFFF"/>
+        </w:rPr>
+        <w:t>/</w:t>
+      </w:r>
+      <w:r>
+        <w:rPr>
+          <w:rFonts w:ascii="宋体" w:eastAsia="宋体" w:hAnsi="宋体" w:cs="Arial"/>
+          <w:color w:val="333333"/>
+          <w:shd w:val="clear" w:color="auto" w:fill="FFFFFF"/>
+        </w:rPr>
+        <w:t xml:space="preserve"> Redmi Note 7S </w:t>
       </w:r>
       <w:r>
         <w:rPr>
@@ -11792,7 +11828,7 @@
         <w:shd w:val="clear" w:color="auto" w:fill="FFFFFF"/>
         <w:spacing w:before="100" w:after="100"/>
         <w:rPr>
-          <w:rFonts w:ascii="宋体" w:eastAsia="宋体" w:hAnsi="宋体" w:cs="Arial" w:hint="eastAsia"/>
+          <w:rFonts w:ascii="宋体" w:eastAsia="宋体" w:hAnsi="宋体" w:cs="Arial"/>
           <w:b/>
           <w:color w:val="333333"/>
           <w:shd w:val="clear" w:color="auto" w:fill="FFFFFF"/>
@@ -11807,8 +11843,6 @@
         </w:rPr>
         <w:t>[F10] Redmi K20 (</w:t>
       </w:r>
-      <w:bookmarkStart w:id="1" w:name="_GoBack"/>
-      <w:bookmarkEnd w:id="1"/>
       <w:proofErr w:type="spellStart"/>
       <w:r>
         <w:rPr>
@@ -11837,7 +11871,7 @@
         <w:shd w:val="clear" w:color="auto" w:fill="FFFFFF"/>
         <w:spacing w:before="100" w:after="100"/>
         <w:rPr>
-          <w:rFonts w:ascii="宋体" w:eastAsia="宋体" w:hAnsi="宋体" w:cs="Arial" w:hint="eastAsia"/>
+          <w:rFonts w:ascii="宋体" w:eastAsia="宋体" w:hAnsi="宋体" w:cs="Arial"/>
           <w:color w:val="333333"/>
           <w:shd w:val="clear" w:color="auto" w:fill="FFFFFF"/>
         </w:rPr>
@@ -11858,7 +11892,7 @@
         <w:shd w:val="clear" w:color="auto" w:fill="FFFFFF"/>
         <w:spacing w:before="100" w:after="100"/>
         <w:rPr>
-          <w:rFonts w:ascii="宋体" w:eastAsia="宋体" w:hAnsi="宋体" w:cs="Arial" w:hint="eastAsia"/>
+          <w:rFonts w:ascii="宋体" w:eastAsia="宋体" w:hAnsi="宋体" w:cs="Arial"/>
           <w:color w:val="333333"/>
           <w:shd w:val="clear" w:color="auto" w:fill="FFFFFF"/>
         </w:rPr>
@@ -11879,7 +11913,7 @@
         <w:shd w:val="clear" w:color="auto" w:fill="FFFFFF"/>
         <w:spacing w:before="100" w:after="100"/>
         <w:rPr>
-          <w:rFonts w:ascii="宋体" w:eastAsia="宋体" w:hAnsi="宋体" w:cs="Arial" w:hint="eastAsia"/>
+          <w:rFonts w:ascii="宋体" w:eastAsia="宋体" w:hAnsi="宋体" w:cs="Arial"/>
           <w:color w:val="333333"/>
           <w:shd w:val="clear" w:color="auto" w:fill="FFFFFF"/>
         </w:rPr>
@@ -11900,7 +11934,7 @@
         <w:shd w:val="clear" w:color="auto" w:fill="FFFFFF"/>
         <w:spacing w:before="100" w:after="100"/>
         <w:rPr>
-          <w:rFonts w:ascii="宋体" w:eastAsia="宋体" w:hAnsi="宋体" w:cs="Arial" w:hint="eastAsia"/>
+          <w:rFonts w:ascii="宋体" w:eastAsia="宋体" w:hAnsi="宋体" w:cs="Arial"/>
           <w:b/>
           <w:color w:val="333333"/>
           <w:shd w:val="clear" w:color="auto" w:fill="FFFFFF"/>
@@ -11943,7 +11977,7 @@
         <w:shd w:val="clear" w:color="auto" w:fill="FFFFFF"/>
         <w:spacing w:before="100" w:after="100"/>
         <w:rPr>
-          <w:rFonts w:ascii="宋体" w:eastAsia="宋体" w:hAnsi="宋体" w:cs="Arial" w:hint="eastAsia"/>
+          <w:rFonts w:ascii="宋体" w:eastAsia="宋体" w:hAnsi="宋体" w:cs="Arial"/>
           <w:color w:val="333333"/>
           <w:shd w:val="clear" w:color="auto" w:fill="FFFFFF"/>
         </w:rPr>
@@ -11964,7 +11998,7 @@
         <w:shd w:val="clear" w:color="auto" w:fill="FFFFFF"/>
         <w:spacing w:before="100" w:after="100"/>
         <w:rPr>
-          <w:rFonts w:ascii="宋体" w:eastAsia="宋体" w:hAnsi="宋体" w:cs="Arial" w:hint="eastAsia"/>
+          <w:rFonts w:ascii="宋体" w:eastAsia="宋体" w:hAnsi="宋体" w:cs="Arial"/>
           <w:color w:val="333333"/>
           <w:shd w:val="clear" w:color="auto" w:fill="FFFFFF"/>
         </w:rPr>
@@ -11985,7 +12019,7 @@
         <w:shd w:val="clear" w:color="auto" w:fill="FFFFFF"/>
         <w:spacing w:before="100" w:after="100"/>
         <w:rPr>
-          <w:rFonts w:ascii="宋体" w:eastAsia="宋体" w:hAnsi="宋体" w:cs="Arial" w:hint="eastAsia"/>
+          <w:rFonts w:ascii="宋体" w:eastAsia="宋体" w:hAnsi="宋体" w:cs="Arial"/>
           <w:color w:val="333333"/>
           <w:shd w:val="clear" w:color="auto" w:fill="FFFFFF"/>
         </w:rPr>

</xml_diff>